<commit_message>
Update 2018.10.07 Andrew Ng ML学习总结.docx
</commit_message>
<xml_diff>
--- a/2018.10.07 Andrew Ng ML学习总结.docx
+++ b/2018.10.07 Andrew Ng ML学习总结.docx
@@ -9453,7 +9453,7 @@
           <v:shape id="_x0000_i1025" type="#_x0000_t75" style="width:181.5pt;height:192.75pt" o:ole="">
             <v:imagedata r:id="rId9" o:title=""/>
           </v:shape>
-          <o:OLEObject Type="Embed" ProgID="Visio.Drawing.15" ShapeID="_x0000_i1025" DrawAspect="Content" ObjectID="_1601184311" r:id="rId10"/>
+          <o:OLEObject Type="Embed" ProgID="Visio.Drawing.15" ShapeID="_x0000_i1025" DrawAspect="Content" ObjectID="_1601185904" r:id="rId10"/>
         </w:object>
       </w:r>
     </w:p>
@@ -14311,8 +14311,6 @@
         </w:rPr>
         <w:t>数，查准率和召回率越高说明算法越好。</w:t>
       </w:r>
-      <w:bookmarkStart w:id="0" w:name="_GoBack"/>
-      <w:bookmarkEnd w:id="0"/>
     </w:p>
     <w:p/>
     <w:p>
@@ -17142,7 +17140,23 @@
         <w:t>大规模机器学习</w:t>
       </w:r>
     </w:p>
-    <w:p/>
+    <w:p>
+      <w:pPr>
+        <w:rPr>
+          <w:rFonts w:hint="eastAsia"/>
+        </w:rPr>
+      </w:pPr>
+      <w:r>
+        <w:rPr>
+          <w:rFonts w:hint="eastAsia"/>
+        </w:rPr>
+        <w:t>暂无记录。</w:t>
+      </w:r>
+    </w:p>
+    <w:p>
+      <w:bookmarkStart w:id="0" w:name="_GoBack"/>
+      <w:bookmarkEnd w:id="0"/>
+    </w:p>
     <w:p>
       <w:pPr>
         <w:pStyle w:val="ac"/>
@@ -17738,7 +17752,7 @@
     <w:lsdException w:name="Table Web 2" w:semiHidden="1" w:unhideWhenUsed="1"/>
     <w:lsdException w:name="Table Web 3" w:semiHidden="1" w:unhideWhenUsed="1"/>
     <w:lsdException w:name="Balloon Text" w:semiHidden="1" w:unhideWhenUsed="1"/>
-    <w:lsdException w:name="Table Grid" w:semiHidden="1" w:uiPriority="39" w:unhideWhenUsed="1"/>
+    <w:lsdException w:name="Table Grid" w:uiPriority="39"/>
     <w:lsdException w:name="Table Theme" w:semiHidden="1" w:unhideWhenUsed="1"/>
     <w:lsdException w:name="Placeholder Text" w:semiHidden="1"/>
     <w:lsdException w:name="No Spacing" w:uiPriority="1" w:qFormat="1"/>
@@ -18420,7 +18434,7 @@
 </file>
 
 <file path=customXml/itemProps1.xml><?xml version="1.0" encoding="utf-8"?>
-<ds:datastoreItem xmlns:ds="http://schemas.openxmlformats.org/officeDocument/2006/customXml" ds:itemID="{0DC93B49-9B29-44D1-885F-4B4C6DCAC36D}">
+<ds:datastoreItem xmlns:ds="http://schemas.openxmlformats.org/officeDocument/2006/customXml" ds:itemID="{7BE77D56-1396-4B99-BEB8-3D8556E2F496}">
   <ds:schemaRefs>
     <ds:schemaRef ds:uri="http://schemas.openxmlformats.org/officeDocument/2006/bibliography"/>
   </ds:schemaRefs>

</xml_diff>